<commit_message>
reduce margin values to minimum for printing
</commit_message>
<xml_diff>
--- a/mds/MDS examen.docx
+++ b/mds/MDS examen.docx
@@ -99,7 +99,25 @@
           <w:szCs w:val="11"/>
           <w:lang w:val="en-US"/>
         </w:rPr>
-        <w:t>Product Requirements Document(PRD),Use cases, User stories</w:t>
+        <w:t>Product Requirements Document(PRD</w:t>
+      </w:r>
+      <w:proofErr w:type="gramStart"/>
+      <w:r>
+        <w:rPr>
+          <w:sz w:val="11"/>
+          <w:szCs w:val="11"/>
+          <w:lang w:val="en-US"/>
+        </w:rPr>
+        <w:t>),Use</w:t>
+      </w:r>
+      <w:proofErr w:type="gramEnd"/>
+      <w:r>
+        <w:rPr>
+          <w:sz w:val="11"/>
+          <w:szCs w:val="11"/>
+          <w:lang w:val="en-US"/>
+        </w:rPr>
+        <w:t xml:space="preserve"> cases, User stories</w:t>
       </w:r>
     </w:p>
     <w:p>
@@ -203,6 +221,7 @@
           <w:lang w:val="en-US"/>
         </w:rPr>
       </w:pPr>
+      <w:proofErr w:type="gramStart"/>
       <w:r>
         <w:rPr>
           <w:sz w:val="11"/>
@@ -217,7 +236,16 @@
           <w:szCs w:val="11"/>
           <w:lang w:val="en-US"/>
         </w:rPr>
-        <w:t>escribes  functionality that will be valuable to either a user</w:t>
+        <w:t>escribes  functionality</w:t>
+      </w:r>
+      <w:proofErr w:type="gramEnd"/>
+      <w:r>
+        <w:rPr>
+          <w:sz w:val="11"/>
+          <w:szCs w:val="11"/>
+          <w:lang w:val="en-US"/>
+        </w:rPr>
+        <w:t xml:space="preserve"> that will be valuable to either a user</w:t>
       </w:r>
       <w:r>
         <w:rPr>
@@ -2038,7 +2066,51 @@
         </w:rPr>
         <w:t>Avantaje</w:t>
       </w:r>
+    </w:p>
+    <w:p>
+      <w:pPr>
+        <w:pStyle w:val="NoSpacing"/>
+        <w:numPr>
+          <w:ilvl w:val="0"/>
+          <w:numId w:val="13"/>
+        </w:numPr>
+        <w:rPr>
+          <w:sz w:val="11"/>
+          <w:szCs w:val="11"/>
+          <w:lang w:val="en-US"/>
+        </w:rPr>
+      </w:pPr>
+      <w:r>
+        <w:rPr>
+          <w:sz w:val="11"/>
+          <w:szCs w:val="11"/>
+          <w:lang w:val="en-US"/>
+        </w:rPr>
+        <w:t>UML este standardizat -existenta multor tool-uri</w:t>
+      </w:r>
+    </w:p>
+    <w:p>
+      <w:pPr>
+        <w:pStyle w:val="NoSpacing"/>
+        <w:numPr>
+          <w:ilvl w:val="0"/>
+          <w:numId w:val="13"/>
+        </w:numPr>
+        <w:rPr>
+          <w:sz w:val="11"/>
+          <w:szCs w:val="11"/>
+          <w:lang w:val="en-US"/>
+        </w:rPr>
+      </w:pPr>
       <w:bookmarkStart w:id="0" w:name="_GoBack"/>
+      <w:r>
+        <w:rPr>
+          <w:sz w:val="11"/>
+          <w:szCs w:val="11"/>
+          <w:lang w:val="en-US"/>
+        </w:rPr>
+        <w:t>flexibilitate: modelarea se poate adapta la diverse domenii folosind "profiluri" si "stereotipuri" -portabilitate: modelele pot fi exportate in format XMI (XML Metadata Interchange) si folosite de diverse tool-uri</w:t>
+      </w:r>
       <w:bookmarkEnd w:id="0"/>
     </w:p>
     <w:p>
@@ -2060,50 +2132,6 @@
           <w:szCs w:val="11"/>
           <w:lang w:val="en-US"/>
         </w:rPr>
-        <w:t>UML este standardizat -existenta multor tool-uri</w:t>
-      </w:r>
-    </w:p>
-    <w:p>
-      <w:pPr>
-        <w:pStyle w:val="NoSpacing"/>
-        <w:numPr>
-          <w:ilvl w:val="0"/>
-          <w:numId w:val="13"/>
-        </w:numPr>
-        <w:rPr>
-          <w:sz w:val="11"/>
-          <w:szCs w:val="11"/>
-          <w:lang w:val="en-US"/>
-        </w:rPr>
-      </w:pPr>
-      <w:r>
-        <w:rPr>
-          <w:sz w:val="11"/>
-          <w:szCs w:val="11"/>
-          <w:lang w:val="en-US"/>
-        </w:rPr>
-        <w:t>flexibilitate: modelarea se poate adapta la diverse domenii folosind "profiluri" si "stereotipuri" -portabilitate: modelele pot fi exportate in format XMI (XML Metadata Interchange) si folosite de diverse tool-uri</w:t>
-      </w:r>
-    </w:p>
-    <w:p>
-      <w:pPr>
-        <w:pStyle w:val="NoSpacing"/>
-        <w:numPr>
-          <w:ilvl w:val="0"/>
-          <w:numId w:val="13"/>
-        </w:numPr>
-        <w:rPr>
-          <w:sz w:val="11"/>
-          <w:szCs w:val="11"/>
-          <w:lang w:val="en-US"/>
-        </w:rPr>
-      </w:pPr>
-      <w:r>
-        <w:rPr>
-          <w:sz w:val="11"/>
-          <w:szCs w:val="11"/>
-          <w:lang w:val="en-US"/>
-        </w:rPr>
         <w:t>se poate folosi doar o submultime de diagrame -arhitectura software e importanta</w:t>
       </w:r>
     </w:p>
@@ -2720,7 +2748,25 @@
           <w:szCs w:val="11"/>
           <w:lang w:val="en-US"/>
         </w:rPr>
-        <w:t>Diagramele de clase sunt folosite pentru a specifica structura statica a sistemului, adica: ce clase exista in sistem si care este legatura dintre ele.În UML, o clasa este prezentata printr-un dreptunghi in interiorul caruia se scrie numele acesteia. Fiecare clasa este caracterizata printr-o multime de atribute si operatii.</w:t>
+        <w:t xml:space="preserve">Diagramele de clase sunt folosite pentru a specifica structura statica a sistemului, adica: ce clase exista in sistem si care este legatura dintre </w:t>
+      </w:r>
+      <w:proofErr w:type="gramStart"/>
+      <w:r>
+        <w:rPr>
+          <w:sz w:val="11"/>
+          <w:szCs w:val="11"/>
+          <w:lang w:val="en-US"/>
+        </w:rPr>
+        <w:t>ele.În</w:t>
+      </w:r>
+      <w:proofErr w:type="gramEnd"/>
+      <w:r>
+        <w:rPr>
+          <w:sz w:val="11"/>
+          <w:szCs w:val="11"/>
+          <w:lang w:val="en-US"/>
+        </w:rPr>
+        <w:t xml:space="preserve"> UML, o clasa este prezentata printr-un dreptunghi in interiorul caruia se scrie numele acesteia. Fiecare clasa este caracterizata printr-o multime de atribute si operatii.</w:t>
       </w:r>
     </w:p>
     <w:p>
@@ -3806,7 +3852,25 @@
           <w:szCs w:val="11"/>
           <w:lang w:val="en-US"/>
         </w:rPr>
-        <w:t>- Mesagerie  (message bus)</w:t>
+        <w:t xml:space="preserve">- </w:t>
+      </w:r>
+      <w:proofErr w:type="gramStart"/>
+      <w:r>
+        <w:rPr>
+          <w:sz w:val="11"/>
+          <w:szCs w:val="11"/>
+          <w:lang w:val="en-US"/>
+        </w:rPr>
+        <w:t>Mesagerie  (</w:t>
+      </w:r>
+      <w:proofErr w:type="gramEnd"/>
+      <w:r>
+        <w:rPr>
+          <w:sz w:val="11"/>
+          <w:szCs w:val="11"/>
+          <w:lang w:val="en-US"/>
+        </w:rPr>
+        <w:t>message bus)</w:t>
       </w:r>
     </w:p>
     <w:p>
@@ -4212,7 +4276,25 @@
           <w:szCs w:val="11"/>
           <w:lang w:val="en-US"/>
         </w:rPr>
-        <w:t>= un set de programe care ajută programatorul în scrierea programelor,oferind toți pașii necesari creării unui program într-un singur soft, care, de regulă, oferă o interfață cu utilizatorul grafică, prietenoasă.</w:t>
+        <w:t xml:space="preserve">= un set de programe care ajută programatorul în scrierea </w:t>
+      </w:r>
+      <w:proofErr w:type="gramStart"/>
+      <w:r>
+        <w:rPr>
+          <w:sz w:val="11"/>
+          <w:szCs w:val="11"/>
+          <w:lang w:val="en-US"/>
+        </w:rPr>
+        <w:t>programelor,oferind</w:t>
+      </w:r>
+      <w:proofErr w:type="gramEnd"/>
+      <w:r>
+        <w:rPr>
+          <w:sz w:val="11"/>
+          <w:szCs w:val="11"/>
+          <w:lang w:val="en-US"/>
+        </w:rPr>
+        <w:t xml:space="preserve"> toți pașii necesari creării unui program într-un singur soft, care, de regulă, oferă o interfață cu utilizatorul grafică, prietenoasă.</w:t>
       </w:r>
     </w:p>
     <w:p>
@@ -4366,7 +4448,6 @@
           <w:sz w:val="11"/>
           <w:szCs w:val="11"/>
         </w:rPr>
-        <w:lastRenderedPageBreak/>
         <w:t>Refactorizarea codului sau „code refactoring” este procesul de modificare a unei secvențe de program fără a-i schimba funcționalitatea externă.</w:t>
       </w:r>
     </w:p>
@@ -4872,6 +4953,7 @@
           <w:szCs w:val="11"/>
           <w:lang w:val="en-US"/>
         </w:rPr>
+        <w:lastRenderedPageBreak/>
         <w:t>patru membri:</w:t>
       </w:r>
     </w:p>
@@ -6103,7 +6185,25 @@
           <w:szCs w:val="11"/>
           <w:lang w:val="en-US"/>
         </w:rPr>
-        <w:t>1. Fie L locația infectată raportată de eșec și I := {L}</w:t>
+        <w:t xml:space="preserve">1. Fie L locația infectată raportată de eșec și </w:t>
+      </w:r>
+      <w:proofErr w:type="gramStart"/>
+      <w:r>
+        <w:rPr>
+          <w:sz w:val="11"/>
+          <w:szCs w:val="11"/>
+          <w:lang w:val="en-US"/>
+        </w:rPr>
+        <w:t>I :</w:t>
+      </w:r>
+      <w:proofErr w:type="gramEnd"/>
+      <w:r>
+        <w:rPr>
+          <w:sz w:val="11"/>
+          <w:szCs w:val="11"/>
+          <w:lang w:val="en-US"/>
+        </w:rPr>
+        <w:t>= {L}</w:t>
       </w:r>
     </w:p>
     <w:p>
@@ -6157,7 +6257,25 @@
           <w:szCs w:val="11"/>
           <w:lang w:val="en-US"/>
         </w:rPr>
-        <w:t>3. Inspectăm locațiile L1, … , Ln scrise în S și dintre ele alegem într-o</w:t>
+        <w:t xml:space="preserve">3. Inspectăm locațiile L1, </w:t>
+      </w:r>
+      <w:proofErr w:type="gramStart"/>
+      <w:r>
+        <w:rPr>
+          <w:sz w:val="11"/>
+          <w:szCs w:val="11"/>
+          <w:lang w:val="en-US"/>
+        </w:rPr>
+        <w:t>… ,</w:t>
+      </w:r>
+      <w:proofErr w:type="gramEnd"/>
+      <w:r>
+        <w:rPr>
+          <w:sz w:val="11"/>
+          <w:szCs w:val="11"/>
+          <w:lang w:val="en-US"/>
+        </w:rPr>
+        <w:t xml:space="preserve"> Ln scrise în S și dintre ele alegem într-o</w:t>
       </w:r>
     </w:p>
     <w:p>
@@ -6192,7 +6310,25 @@
           <w:szCs w:val="11"/>
           <w:lang w:val="en-US"/>
         </w:rPr>
-        <w:t xml:space="preserve"> { L1, </w:t>
+        <w:t xml:space="preserve"> </w:t>
+      </w:r>
+      <w:proofErr w:type="gramStart"/>
+      <w:r>
+        <w:rPr>
+          <w:sz w:val="11"/>
+          <w:szCs w:val="11"/>
+          <w:lang w:val="en-US"/>
+        </w:rPr>
+        <w:t>{ L</w:t>
+      </w:r>
+      <w:proofErr w:type="gramEnd"/>
+      <w:r>
+        <w:rPr>
+          <w:sz w:val="11"/>
+          <w:szCs w:val="11"/>
+          <w:lang w:val="en-US"/>
+        </w:rPr>
+        <w:t xml:space="preserve">1, </w:t>
       </w:r>
       <w:r>
         <w:rPr>
@@ -6296,7 +6432,25 @@
           <w:szCs w:val="11"/>
           <w:lang w:val="en-US"/>
         </w:rPr>
-        <w:t xml:space="preserve">4.1 Fie I : = (I \ {L}) </w:t>
+        <w:t xml:space="preserve">4.1 Fie </w:t>
+      </w:r>
+      <w:proofErr w:type="gramStart"/>
+      <w:r>
+        <w:rPr>
+          <w:sz w:val="11"/>
+          <w:szCs w:val="11"/>
+          <w:lang w:val="en-US"/>
+        </w:rPr>
+        <w:t>I :</w:t>
+      </w:r>
+      <w:proofErr w:type="gramEnd"/>
+      <w:r>
+        <w:rPr>
+          <w:sz w:val="11"/>
+          <w:szCs w:val="11"/>
+          <w:lang w:val="en-US"/>
+        </w:rPr>
+        <w:t xml:space="preserve"> = (I \ {L}) </w:t>
       </w:r>
       <w:r>
         <w:rPr>
@@ -6602,7 +6756,25 @@
           <w:szCs w:val="11"/>
           <w:lang w:val="en-US"/>
         </w:rPr>
-        <w:t>programatorii nu ar trebui sa-si testeze propriile programe(exceptie face testarea de nivel foarte jos -testarea unitara)</w:t>
+        <w:t xml:space="preserve">programatorii nu ar trebui sa-si testeze propriile </w:t>
+      </w:r>
+      <w:proofErr w:type="gramStart"/>
+      <w:r>
+        <w:rPr>
+          <w:sz w:val="11"/>
+          <w:szCs w:val="11"/>
+          <w:lang w:val="en-US"/>
+        </w:rPr>
+        <w:t>programe(</w:t>
+      </w:r>
+      <w:proofErr w:type="gramEnd"/>
+      <w:r>
+        <w:rPr>
+          <w:sz w:val="11"/>
+          <w:szCs w:val="11"/>
+          <w:lang w:val="en-US"/>
+        </w:rPr>
+        <w:t>exceptie face testarea de nivel foarte jos -testarea unitara)</w:t>
       </w:r>
     </w:p>
     <w:p>
@@ -7020,7 +7192,25 @@
           <w:szCs w:val="11"/>
           <w:lang w:val="en-US"/>
         </w:rPr>
-        <w:t xml:space="preserve"> int[] x = {2, 7};</w:t>
+        <w:t xml:space="preserve"> </w:t>
+      </w:r>
+      <w:proofErr w:type="gramStart"/>
+      <w:r>
+        <w:rPr>
+          <w:sz w:val="11"/>
+          <w:szCs w:val="11"/>
+          <w:lang w:val="en-US"/>
+        </w:rPr>
+        <w:t>int[</w:t>
+      </w:r>
+      <w:proofErr w:type="gramEnd"/>
+      <w:r>
+        <w:rPr>
+          <w:sz w:val="11"/>
+          <w:szCs w:val="11"/>
+          <w:lang w:val="en-US"/>
+        </w:rPr>
+        <w:t>] x = {2, 7};</w:t>
       </w:r>
     </w:p>
     <w:p>
@@ -7058,7 +7248,25 @@
           <w:szCs w:val="11"/>
           <w:lang w:val="en-US"/>
         </w:rPr>
-        <w:t xml:space="preserve"> int[] res = Ex1.insert(x, n);</w:t>
+        <w:t xml:space="preserve"> </w:t>
+      </w:r>
+      <w:proofErr w:type="gramStart"/>
+      <w:r>
+        <w:rPr>
+          <w:sz w:val="11"/>
+          <w:szCs w:val="11"/>
+          <w:lang w:val="en-US"/>
+        </w:rPr>
+        <w:t>int[</w:t>
+      </w:r>
+      <w:proofErr w:type="gramEnd"/>
+      <w:r>
+        <w:rPr>
+          <w:sz w:val="11"/>
+          <w:szCs w:val="11"/>
+          <w:lang w:val="en-US"/>
+        </w:rPr>
+        <w:t>] res = Ex1.insert(x, n);</w:t>
       </w:r>
     </w:p>
     <w:p>
@@ -7077,7 +7285,25 @@
           <w:szCs w:val="11"/>
           <w:lang w:val="en-US"/>
         </w:rPr>
-        <w:t xml:space="preserve"> int[] expected = {2, 6, 7};</w:t>
+        <w:t xml:space="preserve"> </w:t>
+      </w:r>
+      <w:proofErr w:type="gramStart"/>
+      <w:r>
+        <w:rPr>
+          <w:sz w:val="11"/>
+          <w:szCs w:val="11"/>
+          <w:lang w:val="en-US"/>
+        </w:rPr>
+        <w:t>int[</w:t>
+      </w:r>
+      <w:proofErr w:type="gramEnd"/>
+      <w:r>
+        <w:rPr>
+          <w:sz w:val="11"/>
+          <w:szCs w:val="11"/>
+          <w:lang w:val="en-US"/>
+        </w:rPr>
+        <w:t>] expected = {2, 6, 7};</w:t>
       </w:r>
     </w:p>
     <w:p>
@@ -7098,6 +7324,7 @@
         </w:rPr>
         <w:t xml:space="preserve"> </w:t>
       </w:r>
+      <w:proofErr w:type="gramStart"/>
       <w:r>
         <w:rPr>
           <w:b/>
@@ -7113,7 +7340,16 @@
           <w:szCs w:val="11"/>
           <w:lang w:val="en-US"/>
         </w:rPr>
-        <w:t>(Arrays.equals(expected, res));</w:t>
+        <w:t>(</w:t>
+      </w:r>
+      <w:proofErr w:type="gramEnd"/>
+      <w:r>
+        <w:rPr>
+          <w:sz w:val="11"/>
+          <w:szCs w:val="11"/>
+          <w:lang w:val="en-US"/>
+        </w:rPr>
+        <w:t>Arrays.equals(expected, res));</w:t>
       </w:r>
     </w:p>
     <w:p>
@@ -7183,25 +7419,61 @@
           <w:szCs w:val="11"/>
           <w:lang w:val="en-US"/>
         </w:rPr>
-        <w:t xml:space="preserve"> = IndexOutOfBoundsException.class) public void outOfBounds() {</w:t>
-      </w:r>
-    </w:p>
-    <w:p>
-      <w:pPr>
-        <w:pStyle w:val="NoSpacing"/>
-        <w:rPr>
-          <w:sz w:val="11"/>
-          <w:szCs w:val="11"/>
-          <w:lang w:val="en-US"/>
-        </w:rPr>
-      </w:pPr>
-      <w:r>
-        <w:rPr>
-          <w:sz w:val="11"/>
-          <w:szCs w:val="11"/>
-          <w:lang w:val="en-US"/>
-        </w:rPr>
-        <w:t>new ArrayList&lt;Object&gt;().get (1);</w:t>
+        <w:t xml:space="preserve"> = IndexOutOfBoundsException.class) public void </w:t>
+      </w:r>
+      <w:proofErr w:type="gramStart"/>
+      <w:r>
+        <w:rPr>
+          <w:sz w:val="11"/>
+          <w:szCs w:val="11"/>
+          <w:lang w:val="en-US"/>
+        </w:rPr>
+        <w:t>outOfBounds(</w:t>
+      </w:r>
+      <w:proofErr w:type="gramEnd"/>
+      <w:r>
+        <w:rPr>
+          <w:sz w:val="11"/>
+          <w:szCs w:val="11"/>
+          <w:lang w:val="en-US"/>
+        </w:rPr>
+        <w:t>) {</w:t>
+      </w:r>
+    </w:p>
+    <w:p>
+      <w:pPr>
+        <w:pStyle w:val="NoSpacing"/>
+        <w:rPr>
+          <w:sz w:val="11"/>
+          <w:szCs w:val="11"/>
+          <w:lang w:val="en-US"/>
+        </w:rPr>
+      </w:pPr>
+      <w:r>
+        <w:rPr>
+          <w:sz w:val="11"/>
+          <w:szCs w:val="11"/>
+          <w:lang w:val="en-US"/>
+        </w:rPr>
+        <w:t>new ArrayList&lt;Object</w:t>
+      </w:r>
+      <w:proofErr w:type="gramStart"/>
+      <w:r>
+        <w:rPr>
+          <w:sz w:val="11"/>
+          <w:szCs w:val="11"/>
+          <w:lang w:val="en-US"/>
+        </w:rPr>
+        <w:t>&gt;(</w:t>
+      </w:r>
+      <w:proofErr w:type="gramEnd"/>
+      <w:r>
+        <w:rPr>
+          <w:sz w:val="11"/>
+          <w:szCs w:val="11"/>
+          <w:lang w:val="en-US"/>
+        </w:rPr>
+        <w:t>).get (1);</w:t>
       </w:r>
     </w:p>
     <w:p>
@@ -7695,15 +7967,7 @@
           <w:szCs w:val="11"/>
           <w:lang w:val="en-US"/>
         </w:rPr>
-        <w:t xml:space="preserve">Cele mai multe interfeţe, dacă nu chiar toate, au bucle de evenimente, care conţin cozi de mesaje de la mouse, tastatură, </w:t>
-      </w:r>
-      <w:r>
-        <w:rPr>
-          <w:sz w:val="11"/>
-          <w:szCs w:val="11"/>
-          <w:lang w:val="en-US"/>
-        </w:rPr>
-        <w:t>ferestre, touchscreen etc. asociate cu fiecare eveniment sunt coordonatele ecranului</w:t>
+        <w:t>Cele mai multe interfeţe, dacă nu chiar toate, au bucle de evenimente, care conţin cozi de mesaje de la mouse, tastatură, ferestre, touchscreen etc. asociate cu fiecare eveniment sunt coordonatele ecranului</w:t>
       </w:r>
     </w:p>
     <w:p>
@@ -8771,8 +9035,18 @@
           <w:szCs w:val="11"/>
           <w:lang w:val="en-US"/>
         </w:rPr>
-        <w:t>ica clasele lor concrete.Ex</w:t>
-      </w:r>
+        <w:t xml:space="preserve">ica clasele lor </w:t>
+      </w:r>
+      <w:proofErr w:type="gramStart"/>
+      <w:r>
+        <w:rPr>
+          <w:sz w:val="11"/>
+          <w:szCs w:val="11"/>
+          <w:lang w:val="en-US"/>
+        </w:rPr>
+        <w:t>concrete.Ex</w:t>
+      </w:r>
+      <w:proofErr w:type="gramEnd"/>
       <w:r>
         <w:rPr>
           <w:sz w:val="11"/>
@@ -8987,7 +9261,25 @@
           <w:szCs w:val="11"/>
           <w:lang w:val="en-US"/>
         </w:rPr>
-        <w:t>: un subsistem de tip compilator care contine scanner, parser, generator de cod etc. Șablonul Facade combina interfetele si ofera o noua operatie de tip compile().</w:t>
+        <w:t xml:space="preserve">: un subsistem de tip compilator care contine scanner, parser, generator de cod etc. Șablonul Facade combina interfetele si ofera o noua operatie de tip </w:t>
+      </w:r>
+      <w:proofErr w:type="gramStart"/>
+      <w:r>
+        <w:rPr>
+          <w:sz w:val="11"/>
+          <w:szCs w:val="11"/>
+          <w:lang w:val="en-US"/>
+        </w:rPr>
+        <w:t>compile(</w:t>
+      </w:r>
+      <w:proofErr w:type="gramEnd"/>
+      <w:r>
+        <w:rPr>
+          <w:sz w:val="11"/>
+          <w:szCs w:val="11"/>
+          <w:lang w:val="en-US"/>
+        </w:rPr>
+        <w:t>).</w:t>
       </w:r>
     </w:p>
     <w:p>
@@ -9029,7 +9321,25 @@
           <w:szCs w:val="11"/>
           <w:lang w:val="en-US"/>
         </w:rPr>
-        <w:t>Presupunem o dependenta de 1:n intre obiecte. Cand se schimba starea unui obiect, toate obiectele depe</w:t>
+        <w:t xml:space="preserve">Presupunem o dependenta de </w:t>
+      </w:r>
+      <w:proofErr w:type="gramStart"/>
+      <w:r>
+        <w:rPr>
+          <w:sz w:val="11"/>
+          <w:szCs w:val="11"/>
+          <w:lang w:val="en-US"/>
+        </w:rPr>
+        <w:t>1:n</w:t>
+      </w:r>
+      <w:proofErr w:type="gramEnd"/>
+      <w:r>
+        <w:rPr>
+          <w:sz w:val="11"/>
+          <w:szCs w:val="11"/>
+          <w:lang w:val="en-US"/>
+        </w:rPr>
+        <w:t xml:space="preserve"> intre obiecte. Cand se schimba starea unui obiect, toate obiectele depe</w:t>
       </w:r>
       <w:r>
         <w:rPr>
@@ -9150,7 +9460,7 @@
     </w:p>
     <w:sectPr>
       <w:pgSz w:w="11906" w:h="16838"/>
-      <w:pgMar w:top="720" w:right="720" w:bottom="720" w:left="720" w:header="708" w:footer="708" w:gutter="0"/>
+      <w:pgMar w:top="238" w:right="340" w:bottom="249" w:left="340" w:header="709" w:footer="709" w:gutter="0"/>
       <w:cols w:num="3" w:sep="1" w:space="567"/>
       <w:docGrid w:linePitch="360"/>
     </w:sectPr>
@@ -17002,7 +17312,7 @@
 </file>
 
 <file path=customXml/itemProps1.xml><?xml version="1.0" encoding="utf-8"?>
-<ds:datastoreItem xmlns:ds="http://schemas.openxmlformats.org/officeDocument/2006/customXml" ds:itemID="{3DADA9EE-51E7-434F-BEB6-A701F16AD2D8}">
+<ds:datastoreItem xmlns:ds="http://schemas.openxmlformats.org/officeDocument/2006/customXml" ds:itemID="{CADBC5E3-84B1-429C-9FF1-3E4CAB6B1702}">
   <ds:schemaRefs>
     <ds:schemaRef ds:uri="http://schemas.openxmlformats.org/officeDocument/2006/bibliography"/>
   </ds:schemaRefs>

</xml_diff>